<commit_message>
PW-36: Update database design, String partnerId, type part of description key (and item key)
</commit_message>
<xml_diff>
--- a/api-db/doc/Subscription Management System API Database.docx
+++ b/api-db/doc/Subscription Management System API Database.docx
@@ -164,7 +164,14 @@
           <w:rFonts w:ascii="Arial" w:hAnsi="Arial" w:cs="Arial"/>
           <w:noProof/>
         </w:rPr>
-        <w:t>August 4</w:t>
+        <w:t xml:space="preserve">August </w:t>
+      </w:r>
+      <w:r>
+        <w:rPr>
+          <w:rFonts w:ascii="Arial" w:hAnsi="Arial" w:cs="Arial"/>
+          <w:noProof/>
+        </w:rPr>
+        <w:t>5</w:t>
       </w:r>
       <w:r>
         <w:rPr>
@@ -505,10 +512,10 @@
           <w:noProof/>
         </w:rPr>
         <w:drawing>
-          <wp:inline distT="0" distB="0" distL="0" distR="0" wp14:anchorId="40574083" wp14:editId="0CB7C2DA">
-            <wp:extent cx="5943600" cy="4734919"/>
+          <wp:inline distT="0" distB="0" distL="0" distR="0" wp14:anchorId="6AAE054F" wp14:editId="599F36F2">
+            <wp:extent cx="5943600" cy="4673931"/>
             <wp:effectExtent l="0" t="0" r="0" b="0"/>
-            <wp:docPr id="5" name="Picture 5"/>
+            <wp:docPr id="2" name="Picture 2"/>
             <wp:cNvGraphicFramePr>
               <a:graphicFrameLocks xmlns:a="http://schemas.openxmlformats.org/drawingml/2006/main" noChangeAspect="1"/>
             </wp:cNvGraphicFramePr>
@@ -534,7 +541,7 @@
                   <pic:spPr>
                     <a:xfrm>
                       <a:off x="0" y="0"/>
-                      <a:ext cx="5944293" cy="4735471"/>
+                      <a:ext cx="5944293" cy="4674476"/>
                     </a:xfrm>
                     <a:prstGeom prst="rect">
                       <a:avLst/>
@@ -592,13 +599,28 @@
         <w:t>:</w:t>
       </w:r>
       <w:r>
-        <w:t xml:space="preserve"> unique identifier for the partner (</w:t>
-      </w:r>
-      <w:r>
-        <w:t xml:space="preserve">sequence-generated </w:t>
-      </w:r>
-      <w:r>
-        <w:t>key)</w:t>
+        <w:t xml:space="preserve"> unique </w:t>
+      </w:r>
+      <w:r>
+        <w:t xml:space="preserve">textual </w:t>
+      </w:r>
+      <w:r>
+        <w:t>identifier for the partner (</w:t>
+      </w:r>
+      <w:r>
+        <w:t>natural</w:t>
+      </w:r>
+      <w:r>
+        <w:t xml:space="preserve"> </w:t>
+      </w:r>
+      <w:r>
+        <w:t>key</w:t>
+      </w:r>
+      <w:r>
+        <w:t>, a string</w:t>
+      </w:r>
+      <w:r>
+        <w:t>)</w:t>
       </w:r>
     </w:p>
     <w:p>
@@ -1058,13 +1080,15 @@
           <w:numId w:val="29"/>
         </w:numPr>
       </w:pPr>
+      <w:proofErr w:type="spellStart"/>
       <w:proofErr w:type="gramStart"/>
       <w:r>
         <w:rPr>
           <w:i/>
         </w:rPr>
-        <w:t>header</w:t>
-      </w:r>
+        <w:t>descriptionType</w:t>
+      </w:r>
+      <w:proofErr w:type="spellEnd"/>
       <w:proofErr w:type="gramEnd"/>
       <w:r>
         <w:rPr>
@@ -1073,10 +1097,39 @@
         <w:t>:</w:t>
       </w:r>
       <w:r>
-        <w:t xml:space="preserve"> required text header for the description section in the user interface</w:t>
-      </w:r>
-      <w:r>
-        <w:t xml:space="preserve"> (key)</w:t>
+        <w:t xml:space="preserve"> the required kind of subscription for which to display the text (</w:t>
+      </w:r>
+      <w:proofErr w:type="spellStart"/>
+      <w:r>
+        <w:t>d</w:t>
+      </w:r>
+      <w:r>
+        <w:t>ef</w:t>
+      </w:r>
+      <w:proofErr w:type="spellEnd"/>
+      <w:r>
+        <w:t xml:space="preserve">, </w:t>
+      </w:r>
+      <w:r>
+        <w:t>i</w:t>
+      </w:r>
+      <w:r>
+        <w:t xml:space="preserve">ndividual, </w:t>
+      </w:r>
+      <w:r>
+        <w:t>i</w:t>
+      </w:r>
+      <w:r>
+        <w:t xml:space="preserve">nstitution, </w:t>
+      </w:r>
+      <w:r>
+        <w:t>c</w:t>
+      </w:r>
+      <w:r>
+        <w:t>ommercial)</w:t>
+      </w:r>
+      <w:r>
+        <w:t>; uniquely identifies description within partner (key)</w:t>
       </w:r>
     </w:p>
     <w:p>
@@ -1087,13 +1140,65 @@
           <w:numId w:val="29"/>
         </w:numPr>
       </w:pPr>
+      <w:proofErr w:type="gramStart"/>
+      <w:r>
+        <w:rPr>
+          <w:i/>
+        </w:rPr>
+        <w:t>header</w:t>
+      </w:r>
+      <w:proofErr w:type="gramEnd"/>
+      <w:r>
+        <w:rPr>
+          <w:i/>
+        </w:rPr>
+        <w:t>:</w:t>
+      </w:r>
+      <w:r>
+        <w:t xml:space="preserve"> required text header for the description section in the user interface</w:t>
+      </w:r>
+    </w:p>
+    <w:p>
+      <w:pPr>
+        <w:pStyle w:val="ListParagraph"/>
+        <w:numPr>
+          <w:ilvl w:val="0"/>
+          <w:numId w:val="29"/>
+        </w:numPr>
+      </w:pPr>
+      <w:proofErr w:type="spellStart"/>
+      <w:r>
+        <w:rPr>
+          <w:b/>
+        </w:rPr>
+        <w:t>SubscriptionDescriptionItem</w:t>
+      </w:r>
+      <w:proofErr w:type="spellEnd"/>
+      <w:r>
+        <w:rPr>
+          <w:b/>
+        </w:rPr>
+        <w:t>:</w:t>
+      </w:r>
+      <w:r>
+        <w:t xml:space="preserve"> An individual descriptive text line within a subscription description</w:t>
+      </w:r>
+    </w:p>
+    <w:p>
+      <w:pPr>
+        <w:pStyle w:val="ListParagraph"/>
+        <w:numPr>
+          <w:ilvl w:val="1"/>
+          <w:numId w:val="29"/>
+        </w:numPr>
+      </w:pPr>
       <w:proofErr w:type="spellStart"/>
       <w:proofErr w:type="gramStart"/>
       <w:r>
         <w:rPr>
           <w:i/>
         </w:rPr>
-        <w:t>descriptionType</w:t>
+        <w:t>partnerId</w:t>
       </w:r>
       <w:proofErr w:type="spellEnd"/>
       <w:proofErr w:type="gramEnd"/>
@@ -1104,34 +1209,13 @@
         <w:t>:</w:t>
       </w:r>
       <w:r>
-        <w:t xml:space="preserve"> the required kind of subscription for which to display the text (Default, Individual, Institution, Commercial)</w:t>
-      </w:r>
-    </w:p>
-    <w:p>
-      <w:pPr>
-        <w:pStyle w:val="ListParagraph"/>
-        <w:numPr>
-          <w:ilvl w:val="0"/>
-          <w:numId w:val="29"/>
-        </w:numPr>
-      </w:pPr>
+        <w:t xml:space="preserve"> the unique identifier of the partner that owns this description (key); part of foreign key to </w:t>
+      </w:r>
       <w:proofErr w:type="spellStart"/>
       <w:r>
-        <w:rPr>
-          <w:b/>
-        </w:rPr>
-        <w:t>SubscriptionDescriptionItem</w:t>
+        <w:t>SubscriptionDescription</w:t>
       </w:r>
       <w:proofErr w:type="spellEnd"/>
-      <w:r>
-        <w:rPr>
-          <w:b/>
-        </w:rPr>
-        <w:t>:</w:t>
-      </w:r>
-      <w:r>
-        <w:t xml:space="preserve"> An individual descriptive text line within a subscription description</w:t>
-      </w:r>
     </w:p>
     <w:p>
       <w:pPr>
@@ -1147,7 +1231,7 @@
         <w:rPr>
           <w:i/>
         </w:rPr>
-        <w:t>partnerId</w:t>
+        <w:t>descriptionType</w:t>
       </w:r>
       <w:proofErr w:type="spellEnd"/>
       <w:proofErr w:type="gramEnd"/>
@@ -1158,7 +1242,13 @@
         <w:t>:</w:t>
       </w:r>
       <w:r>
-        <w:t xml:space="preserve"> the unique identifier of the partner that owns this description (key); part of foreign key to </w:t>
+        <w:t xml:space="preserve"> required </w:t>
+      </w:r>
+      <w:r>
+        <w:t>description type</w:t>
+      </w:r>
+      <w:r>
+        <w:t xml:space="preserve"> for the description section in the user interface (key); part of foreign key to </w:t>
       </w:r>
       <w:proofErr w:type="spellStart"/>
       <w:r>
@@ -1174,37 +1264,6 @@
           <w:numId w:val="29"/>
         </w:numPr>
       </w:pPr>
-      <w:proofErr w:type="gramStart"/>
-      <w:r>
-        <w:rPr>
-          <w:i/>
-        </w:rPr>
-        <w:t>header</w:t>
-      </w:r>
-      <w:proofErr w:type="gramEnd"/>
-      <w:r>
-        <w:rPr>
-          <w:i/>
-        </w:rPr>
-        <w:t>:</w:t>
-      </w:r>
-      <w:r>
-        <w:t xml:space="preserve"> required text header for the description section in the user interface (key); part of foreign key to </w:t>
-      </w:r>
-      <w:proofErr w:type="spellStart"/>
-      <w:r>
-        <w:t>SubscriptionDescription</w:t>
-      </w:r>
-      <w:proofErr w:type="spellEnd"/>
-    </w:p>
-    <w:p>
-      <w:pPr>
-        <w:pStyle w:val="ListParagraph"/>
-        <w:numPr>
-          <w:ilvl w:val="1"/>
-          <w:numId w:val="29"/>
-        </w:numPr>
-      </w:pPr>
       <w:proofErr w:type="spellStart"/>
       <w:proofErr w:type="gramStart"/>
       <w:r>
@@ -1236,8 +1295,19 @@
       </w:r>
       <w:proofErr w:type="spellEnd"/>
       <w:r>
-        <w:t xml:space="preserve"> and header; orders items within header</w:t>
-      </w:r>
+        <w:t xml:space="preserve"> and </w:t>
+      </w:r>
+      <w:r>
+        <w:t>description type</w:t>
+      </w:r>
+      <w:r>
+        <w:t xml:space="preserve">; orders items within </w:t>
+      </w:r>
+      <w:r>
+        <w:t>partner and type</w:t>
+      </w:r>
+      <w:bookmarkStart w:id="0" w:name="_GoBack"/>
+      <w:bookmarkEnd w:id="0"/>
     </w:p>
     <w:p>
       <w:pPr>
@@ -1608,8 +1678,8 @@
       <w:r>
         <w:t>the IP address that is the last address in the range; must be greater than the start</w:t>
       </w:r>
-      <w:bookmarkStart w:id="0" w:name="_Meter"/>
-      <w:bookmarkEnd w:id="0"/>
+      <w:bookmarkStart w:id="1" w:name="_Meter"/>
+      <w:bookmarkEnd w:id="1"/>
       <w:r>
         <w:t xml:space="preserve"> (</w:t>
       </w:r>
@@ -2040,10 +2110,10 @@
       <w:pPr>
         <w:pStyle w:val="Heading1"/>
       </w:pPr>
-      <w:bookmarkStart w:id="1" w:name="_Subscription"/>
-      <w:bookmarkStart w:id="2" w:name="_Subscription_1"/>
-      <w:bookmarkEnd w:id="1"/>
+      <w:bookmarkStart w:id="2" w:name="_Subscription"/>
+      <w:bookmarkStart w:id="3" w:name="_Subscription_1"/>
       <w:bookmarkEnd w:id="2"/>
+      <w:bookmarkEnd w:id="3"/>
       <w:r>
         <w:lastRenderedPageBreak/>
         <w:t>Subscription</w:t>
@@ -3143,8 +3213,8 @@
           <w:numId w:val="30"/>
         </w:numPr>
       </w:pPr>
-      <w:bookmarkStart w:id="3" w:name="_Authorization"/>
-      <w:bookmarkEnd w:id="3"/>
+      <w:bookmarkStart w:id="4" w:name="_Authorization"/>
+      <w:bookmarkEnd w:id="4"/>
       <w:proofErr w:type="spellStart"/>
       <w:r>
         <w:rPr>
@@ -3942,8 +4012,6 @@
           <w:szCs w:val="20"/>
         </w:rPr>
       </w:pPr>
-      <w:bookmarkStart w:id="4" w:name="_GoBack"/>
-      <w:bookmarkEnd w:id="4"/>
     </w:p>
     <w:sectPr>
       <w:headerReference w:type="first" r:id="rId20"/>
@@ -4024,7 +4092,7 @@
         <w:rStyle w:val="PageNumber"/>
         <w:noProof/>
       </w:rPr>
-      <w:t>11</w:t>
+      <w:t>4</w:t>
     </w:r>
     <w:r>
       <w:rPr>
@@ -4240,7 +4308,13 @@
     </w:r>
     <w:r>
       <w:tab/>
-      <w:t>August 4, 2015</w:t>
+      <w:t xml:space="preserve">August </w:t>
+    </w:r>
+    <w:r>
+      <w:t>5</w:t>
+    </w:r>
+    <w:r>
+      <w:t>, 2015</w:t>
     </w:r>
   </w:p>
 </w:hdr>
@@ -8326,6 +8400,7 @@
   <w:style w:type="character" w:default="1" w:styleId="DefaultParagraphFont">
     <w:name w:val="Default Paragraph Font"/>
     <w:uiPriority w:val="1"/>
+    <w:semiHidden/>
     <w:unhideWhenUsed/>
   </w:style>
   <w:style w:type="table" w:default="1" w:styleId="TableNormal">
@@ -8628,6 +8703,7 @@
   <w:style w:type="character" w:default="1" w:styleId="DefaultParagraphFont">
     <w:name w:val="Default Paragraph Font"/>
     <w:uiPriority w:val="1"/>
+    <w:semiHidden/>
     <w:unhideWhenUsed/>
   </w:style>
   <w:style w:type="table" w:default="1" w:styleId="TableNormal">

</xml_diff>